<commit_message>
add dictionary, matrice, mcd, mld in conceptionBDD.docx
</commit_message>
<xml_diff>
--- a/BDD_Design_folder/conceptionBDD.docx
+++ b/BDD_Design_folder/conceptionBDD.docx
@@ -4,8 +4,326 @@
   <w:body>
     <w:p>
       <w:r>
-        <w:t>Contenu de  la conception de la BDD</w:t>
+        <w:t xml:space="preserve">Contenu </w:t>
       </w:r>
+      <w:proofErr w:type="gramStart"/>
+      <w:r>
+        <w:t>de  la</w:t>
+      </w:r>
+      <w:proofErr w:type="gramEnd"/>
+      <w:r>
+        <w:t xml:space="preserve"> conception de la BDD</w:t>
+      </w:r>
+    </w:p>
+    <w:p>
+      <w:pPr>
+        <w:rPr>
+          <w:b/>
+          <w:bCs/>
+        </w:rPr>
+      </w:pPr>
+    </w:p>
+    <w:p>
+      <w:pPr>
+        <w:rPr>
+          <w:b/>
+          <w:bCs/>
+        </w:rPr>
+      </w:pPr>
+      <w:r>
+        <w:rPr>
+          <w:b/>
+          <w:bCs/>
+        </w:rPr>
+        <w:t>DICTIONNAIRE DE DONNEE</w:t>
+      </w:r>
+    </w:p>
+    <w:p>
+      <w:r>
+        <w:drawing>
+          <wp:inline distT="0" distB="0" distL="0" distR="0" wp14:anchorId="2CD73A46" wp14:editId="723E8524">
+            <wp:extent cx="5760720" cy="2195830"/>
+            <wp:effectExtent l="0" t="0" r="0" b="0"/>
+            <wp:docPr id="1212357044" name="Image 1" descr="Une image contenant texte, capture d’écran, nombre, Police&#10;&#10;Le contenu généré par l’IA peut être incorrect."/>
+            <wp:cNvGraphicFramePr>
+              <a:graphicFrameLocks xmlns:a="http://schemas.openxmlformats.org/drawingml/2006/main" noChangeAspect="1"/>
+            </wp:cNvGraphicFramePr>
+            <a:graphic xmlns:a="http://schemas.openxmlformats.org/drawingml/2006/main">
+              <a:graphicData uri="http://schemas.openxmlformats.org/drawingml/2006/picture">
+                <pic:pic xmlns:pic="http://schemas.openxmlformats.org/drawingml/2006/picture">
+                  <pic:nvPicPr>
+                    <pic:cNvPr id="1212357044" name="Image 1" descr="Une image contenant texte, capture d’écran, nombre, Police&#10;&#10;Le contenu généré par l’IA peut être incorrect."/>
+                    <pic:cNvPicPr/>
+                  </pic:nvPicPr>
+                  <pic:blipFill>
+                    <a:blip r:embed="rId4"/>
+                    <a:stretch>
+                      <a:fillRect/>
+                    </a:stretch>
+                  </pic:blipFill>
+                  <pic:spPr>
+                    <a:xfrm>
+                      <a:off x="0" y="0"/>
+                      <a:ext cx="5760720" cy="2195830"/>
+                    </a:xfrm>
+                    <a:prstGeom prst="rect">
+                      <a:avLst/>
+                    </a:prstGeom>
+                  </pic:spPr>
+                </pic:pic>
+              </a:graphicData>
+            </a:graphic>
+          </wp:inline>
+        </w:drawing>
+      </w:r>
+    </w:p>
+    <w:p/>
+    <w:p>
+      <w:pPr>
+        <w:rPr>
+          <w:b/>
+          <w:bCs/>
+        </w:rPr>
+      </w:pPr>
+      <w:r>
+        <w:rPr>
+          <w:b/>
+          <w:bCs/>
+        </w:rPr>
+        <w:t>MATRICE DE DONNEE</w:t>
+      </w:r>
+    </w:p>
+    <w:p>
+      <w:pPr>
+        <w:rPr>
+          <w:b/>
+          <w:bCs/>
+        </w:rPr>
+      </w:pPr>
+      <w:r>
+        <w:rPr>
+          <w:b/>
+          <w:bCs/>
+        </w:rPr>
+        <w:drawing>
+          <wp:inline distT="0" distB="0" distL="0" distR="0" wp14:anchorId="5208E524" wp14:editId="0CFF2FD0">
+            <wp:extent cx="4418380" cy="2781672"/>
+            <wp:effectExtent l="0" t="0" r="1270" b="0"/>
+            <wp:docPr id="1464193633" name="Image 1" descr="Une image contenant texte, nombre, capture d’écran, Police&#10;&#10;Le contenu généré par l’IA peut être incorrect."/>
+            <wp:cNvGraphicFramePr>
+              <a:graphicFrameLocks xmlns:a="http://schemas.openxmlformats.org/drawingml/2006/main" noChangeAspect="1"/>
+            </wp:cNvGraphicFramePr>
+            <a:graphic xmlns:a="http://schemas.openxmlformats.org/drawingml/2006/main">
+              <a:graphicData uri="http://schemas.openxmlformats.org/drawingml/2006/picture">
+                <pic:pic xmlns:pic="http://schemas.openxmlformats.org/drawingml/2006/picture">
+                  <pic:nvPicPr>
+                    <pic:cNvPr id="1464193633" name="Image 1" descr="Une image contenant texte, nombre, capture d’écran, Police&#10;&#10;Le contenu généré par l’IA peut être incorrect."/>
+                    <pic:cNvPicPr/>
+                  </pic:nvPicPr>
+                  <pic:blipFill>
+                    <a:blip r:embed="rId5"/>
+                    <a:stretch>
+                      <a:fillRect/>
+                    </a:stretch>
+                  </pic:blipFill>
+                  <pic:spPr>
+                    <a:xfrm>
+                      <a:off x="0" y="0"/>
+                      <a:ext cx="4430507" cy="2789307"/>
+                    </a:xfrm>
+                    <a:prstGeom prst="rect">
+                      <a:avLst/>
+                    </a:prstGeom>
+                  </pic:spPr>
+                </pic:pic>
+              </a:graphicData>
+            </a:graphic>
+          </wp:inline>
+        </w:drawing>
+      </w:r>
+    </w:p>
+    <w:p>
+      <w:pPr>
+        <w:rPr>
+          <w:b/>
+          <w:bCs/>
+        </w:rPr>
+      </w:pPr>
+    </w:p>
+    <w:p>
+      <w:pPr>
+        <w:rPr>
+          <w:b/>
+          <w:bCs/>
+        </w:rPr>
+      </w:pPr>
+    </w:p>
+    <w:p>
+      <w:pPr>
+        <w:rPr>
+          <w:b/>
+          <w:bCs/>
+        </w:rPr>
+      </w:pPr>
+    </w:p>
+    <w:p>
+      <w:pPr>
+        <w:rPr>
+          <w:b/>
+          <w:bCs/>
+        </w:rPr>
+      </w:pPr>
+    </w:p>
+    <w:p>
+      <w:pPr>
+        <w:rPr>
+          <w:b/>
+          <w:bCs/>
+        </w:rPr>
+      </w:pPr>
+    </w:p>
+    <w:p>
+      <w:pPr>
+        <w:rPr>
+          <w:b/>
+          <w:bCs/>
+        </w:rPr>
+      </w:pPr>
+    </w:p>
+    <w:p>
+      <w:r>
+        <w:rPr>
+          <w:b/>
+          <w:bCs/>
+        </w:rPr>
+        <w:lastRenderedPageBreak/>
+        <w:t xml:space="preserve">MCD </w:t>
+      </w:r>
+    </w:p>
+    <w:p>
+      <w:pPr>
+        <w:rPr>
+          <w:b/>
+          <w:bCs/>
+        </w:rPr>
+      </w:pPr>
+      <w:r>
+        <w:drawing>
+          <wp:inline distT="0" distB="0" distL="0" distR="0" wp14:anchorId="3CA4A51C" wp14:editId="74438CFA">
+            <wp:extent cx="4391631" cy="3350361"/>
+            <wp:effectExtent l="0" t="0" r="9525" b="2540"/>
+            <wp:docPr id="20292201" name="Image 1" descr="Une image contenant texte, diagramme, ligne, Parallèle&#10;&#10;Le contenu généré par l’IA peut être incorrect."/>
+            <wp:cNvGraphicFramePr>
+              <a:graphicFrameLocks xmlns:a="http://schemas.openxmlformats.org/drawingml/2006/main" noChangeAspect="1"/>
+            </wp:cNvGraphicFramePr>
+            <a:graphic xmlns:a="http://schemas.openxmlformats.org/drawingml/2006/main">
+              <a:graphicData uri="http://schemas.openxmlformats.org/drawingml/2006/picture">
+                <pic:pic xmlns:pic="http://schemas.openxmlformats.org/drawingml/2006/picture">
+                  <pic:nvPicPr>
+                    <pic:cNvPr id="20292201" name="Image 1" descr="Une image contenant texte, diagramme, ligne, Parallèle&#10;&#10;Le contenu généré par l’IA peut être incorrect."/>
+                    <pic:cNvPicPr/>
+                  </pic:nvPicPr>
+                  <pic:blipFill>
+                    <a:blip r:embed="rId6"/>
+                    <a:stretch>
+                      <a:fillRect/>
+                    </a:stretch>
+                  </pic:blipFill>
+                  <pic:spPr>
+                    <a:xfrm>
+                      <a:off x="0" y="0"/>
+                      <a:ext cx="4403353" cy="3359303"/>
+                    </a:xfrm>
+                    <a:prstGeom prst="rect">
+                      <a:avLst/>
+                    </a:prstGeom>
+                  </pic:spPr>
+                </pic:pic>
+              </a:graphicData>
+            </a:graphic>
+          </wp:inline>
+        </w:drawing>
+      </w:r>
+    </w:p>
+    <w:p>
+      <w:pPr>
+        <w:rPr>
+          <w:b/>
+          <w:bCs/>
+        </w:rPr>
+      </w:pPr>
+    </w:p>
+    <w:p>
+      <w:pPr>
+        <w:rPr>
+          <w:b/>
+          <w:bCs/>
+        </w:rPr>
+      </w:pPr>
+      <w:r>
+        <w:rPr>
+          <w:b/>
+          <w:bCs/>
+        </w:rPr>
+        <w:t>MDL</w:t>
+      </w:r>
+    </w:p>
+    <w:p>
+      <w:pPr>
+        <w:rPr>
+          <w:b/>
+          <w:bCs/>
+        </w:rPr>
+      </w:pPr>
+      <w:r>
+        <w:rPr>
+          <w:b/>
+          <w:bCs/>
+        </w:rPr>
+        <w:drawing>
+          <wp:inline distT="0" distB="0" distL="0" distR="0" wp14:anchorId="2003905E" wp14:editId="088CB626">
+            <wp:extent cx="4211339" cy="3752697"/>
+            <wp:effectExtent l="0" t="0" r="0" b="635"/>
+            <wp:docPr id="1446697296" name="Image 1" descr="Une image contenant texte, diagramme, capture d’écran, Parallèle&#10;&#10;Le contenu généré par l’IA peut être incorrect."/>
+            <wp:cNvGraphicFramePr>
+              <a:graphicFrameLocks xmlns:a="http://schemas.openxmlformats.org/drawingml/2006/main" noChangeAspect="1"/>
+            </wp:cNvGraphicFramePr>
+            <a:graphic xmlns:a="http://schemas.openxmlformats.org/drawingml/2006/main">
+              <a:graphicData uri="http://schemas.openxmlformats.org/drawingml/2006/picture">
+                <pic:pic xmlns:pic="http://schemas.openxmlformats.org/drawingml/2006/picture">
+                  <pic:nvPicPr>
+                    <pic:cNvPr id="1446697296" name="Image 1" descr="Une image contenant texte, diagramme, capture d’écran, Parallèle&#10;&#10;Le contenu généré par l’IA peut être incorrect."/>
+                    <pic:cNvPicPr/>
+                  </pic:nvPicPr>
+                  <pic:blipFill>
+                    <a:blip r:embed="rId7"/>
+                    <a:stretch>
+                      <a:fillRect/>
+                    </a:stretch>
+                  </pic:blipFill>
+                  <pic:spPr>
+                    <a:xfrm>
+                      <a:off x="0" y="0"/>
+                      <a:ext cx="4219822" cy="3760256"/>
+                    </a:xfrm>
+                    <a:prstGeom prst="rect">
+                      <a:avLst/>
+                    </a:prstGeom>
+                  </pic:spPr>
+                </pic:pic>
+              </a:graphicData>
+            </a:graphic>
+          </wp:inline>
+        </w:drawing>
+      </w:r>
+    </w:p>
+    <w:p>
+      <w:pPr>
+        <w:rPr>
+          <w:b/>
+          <w:bCs/>
+        </w:rPr>
+      </w:pPr>
     </w:p>
     <w:sectPr>
       <w:pgSz w:w="11906" w:h="16838"/>

</xml_diff>